<commit_message>
Version 0.10, first useful version, see readme.txt for more information.
</commit_message>
<xml_diff>
--- a/data/Dream_Electrical.docx
+++ b/data/Dream_Electrical.docx
@@ -511,13 +511,18 @@
         <w:t>electrical</w:t>
       </w:r>
       <w:r>
-        <w:t xml:space="preserve"> works have warranty for a period of 7 years from date of completion …./…./………..</w:t>
-      </w:r>
-    </w:p>
-    <w:p>
-      <w:bookmarkStart w:id="0" w:name="_GoBack"/>
-      <w:bookmarkEnd w:id="0"/>
-    </w:p>
+        <w:t xml:space="preserve"> works have warranty for a period of 7 years from date of completion </w:t>
+      </w:r>
+      <w:proofErr w:type="gramStart"/>
+      <w:r>
+        <w:t>…./</w:t>
+      </w:r>
+      <w:proofErr w:type="gramEnd"/>
+      <w:r>
+        <w:t>…./………..</w:t>
+      </w:r>
+    </w:p>
+    <w:p/>
     <w:p>
       <w:r>
         <w:rPr>
@@ -663,6 +668,10 @@
     </w:p>
     <w:p/>
     <w:p>
+      <w:bookmarkStart w:id="0" w:name="_GoBack"/>
+      <w:bookmarkEnd w:id="0"/>
+    </w:p>
+    <w:p>
       <w:r>
         <w:t>Full Name: Mark Sheppard</w:t>
       </w:r>
@@ -674,7 +683,15 @@
     </w:p>
     <w:p>
       <w:r>
-        <w:t xml:space="preserve">Signature: ……………………………….. </w:t>
+        <w:t>Signature: ……………………………</w:t>
+      </w:r>
+      <w:proofErr w:type="gramStart"/>
+      <w:r>
+        <w:t>…..</w:t>
+      </w:r>
+      <w:proofErr w:type="gramEnd"/>
+      <w:r>
+        <w:t xml:space="preserve"> </w:t>
       </w:r>
     </w:p>
     <w:p>

</xml_diff>